<commit_message>
Cambios en el TXT y el analisis
Tuve que rehacer el TXT porque no guardo bien los caracteres especiales como la ñ y las tildes y elimine las garras en el analisis porque me di cuenta que no se mencionan en el cuento
</commit_message>
<xml_diff>
--- a/Analisis.docx
+++ b/Analisis.docx
@@ -169,22 +169,6 @@
         </w:rPr>
       </w:pPr>
       <w:r>
-        <w:t>Garras</w:t>
-      </w:r>
-    </w:p>
-    <w:p>
-      <w:pPr>
-        <w:pStyle w:val="Prrafodelista"/>
-        <w:numPr>
-          <w:ilvl w:val="0"/>
-          <w:numId w:val="2"/>
-        </w:numPr>
-        <w:rPr>
-          <w:b/>
-          <w:bCs/>
-        </w:rPr>
-      </w:pPr>
-      <w:r>
         <w:t>Dientes</w:t>
       </w:r>
     </w:p>
@@ -1301,6 +1285,7 @@
                 <w:bCs/>
                 <w:color w:val="FF0000"/>
               </w:rPr>
+              <w:lastRenderedPageBreak/>
               <w:t>RF3</w:t>
             </w:r>
             <w:r>
@@ -1477,10 +1462,7 @@
           </w:tcPr>
           <w:p>
             <w:r>
-              <w:t xml:space="preserve">Se debe crear </w:t>
-            </w:r>
-            <w:r>
-              <w:t>el botón para cambiar a la pantalla de interacciones.</w:t>
+              <w:t>Se debe crear el botón para cambiar a la pantalla de interacciones.</w:t>
             </w:r>
           </w:p>
         </w:tc>
@@ -1620,7 +1602,6 @@
             <w:pPr>
               <w:jc w:val="both"/>
             </w:pPr>
-            <w:bookmarkStart w:id="0" w:name="_GoBack"/>
             <w:r>
               <w:rPr>
                 <w:rFonts w:ascii="Calibri" w:hAnsi="Calibri" w:cs="Calibri"/>
@@ -1654,79 +1635,6 @@
           <w:p>
             <w:r>
               <w:t>El programa debe poder cargar y mostrar la imagen del escenario del fondo.</w:t>
-            </w:r>
-          </w:p>
-        </w:tc>
-      </w:tr>
-      <w:bookmarkEnd w:id="0"/>
-      <w:tr>
-        <w:trPr>
-          <w:jc w:val="center"/>
-        </w:trPr>
-        <w:tc>
-          <w:tcPr>
-            <w:tcW w:w="0" w:type="auto"/>
-            <w:tcBorders>
-              <w:top w:val="single" w:sz="4" w:space="0" w:color="000000"/>
-              <w:left w:val="single" w:sz="4" w:space="0" w:color="000000"/>
-              <w:bottom w:val="single" w:sz="4" w:space="0" w:color="000000"/>
-              <w:right w:val="single" w:sz="4" w:space="0" w:color="000000"/>
-            </w:tcBorders>
-            <w:tcMar>
-              <w:top w:w="0" w:type="dxa"/>
-              <w:left w:w="108" w:type="dxa"/>
-              <w:bottom w:w="0" w:type="dxa"/>
-              <w:right w:w="108" w:type="dxa"/>
-            </w:tcMar>
-            <w:hideMark/>
-          </w:tcPr>
-          <w:p>
-            <w:pPr>
-              <w:jc w:val="both"/>
-            </w:pPr>
-            <w:r>
-              <w:rPr>
-                <w:rFonts w:ascii="Calibri" w:hAnsi="Calibri" w:cs="Calibri"/>
-                <w:b/>
-                <w:bCs/>
-                <w:color w:val="FF0000"/>
-                <w:sz w:val="22"/>
-                <w:szCs w:val="22"/>
-              </w:rPr>
-              <w:t>Entradas</w:t>
-            </w:r>
-          </w:p>
-        </w:tc>
-        <w:tc>
-          <w:tcPr>
-            <w:tcW w:w="0" w:type="auto"/>
-            <w:tcBorders>
-              <w:top w:val="single" w:sz="4" w:space="0" w:color="000000"/>
-              <w:left w:val="single" w:sz="4" w:space="0" w:color="000000"/>
-              <w:bottom w:val="single" w:sz="4" w:space="0" w:color="000000"/>
-              <w:right w:val="single" w:sz="4" w:space="0" w:color="000000"/>
-            </w:tcBorders>
-            <w:tcMar>
-              <w:top w:w="0" w:type="dxa"/>
-              <w:left w:w="108" w:type="dxa"/>
-              <w:bottom w:w="0" w:type="dxa"/>
-              <w:right w:w="108" w:type="dxa"/>
-            </w:tcMar>
-            <w:hideMark/>
-          </w:tcPr>
-          <w:p>
-            <w:pPr>
-              <w:jc w:val="both"/>
-              <w:rPr>
-                <w:rFonts w:cstheme="minorHAnsi"/>
-              </w:rPr>
-            </w:pPr>
-            <w:r>
-              <w:rPr>
-                <w:rFonts w:cstheme="minorHAnsi"/>
-                <w:color w:val="000000"/>
-              </w:rPr>
-              <w:t>Archivos de imágenes</w:t>
             </w:r>
           </w:p>
         </w:tc>
@@ -1765,41 +1673,40 @@
                 <w:sz w:val="22"/>
                 <w:szCs w:val="22"/>
               </w:rPr>
-              <w:t>Salidas</w:t>
-            </w:r>
-          </w:p>
-        </w:tc>
-        <w:tc>
-          <w:tcPr>
-            <w:tcW w:w="0" w:type="auto"/>
-            <w:tcBorders>
-              <w:top w:val="single" w:sz="4" w:space="0" w:color="000000"/>
-              <w:left w:val="single" w:sz="4" w:space="0" w:color="000000"/>
-              <w:bottom w:val="single" w:sz="4" w:space="0" w:color="000000"/>
-              <w:right w:val="single" w:sz="4" w:space="0" w:color="000000"/>
-            </w:tcBorders>
-            <w:tcMar>
-              <w:top w:w="0" w:type="dxa"/>
-              <w:left w:w="108" w:type="dxa"/>
-              <w:bottom w:w="0" w:type="dxa"/>
-              <w:right w:w="108" w:type="dxa"/>
-            </w:tcMar>
-            <w:hideMark/>
-          </w:tcPr>
-          <w:p>
-            <w:pPr>
-              <w:jc w:val="both"/>
+              <w:t>Entradas</w:t>
+            </w:r>
+          </w:p>
+        </w:tc>
+        <w:tc>
+          <w:tcPr>
+            <w:tcW w:w="0" w:type="auto"/>
+            <w:tcBorders>
+              <w:top w:val="single" w:sz="4" w:space="0" w:color="000000"/>
+              <w:left w:val="single" w:sz="4" w:space="0" w:color="000000"/>
+              <w:bottom w:val="single" w:sz="4" w:space="0" w:color="000000"/>
+              <w:right w:val="single" w:sz="4" w:space="0" w:color="000000"/>
+            </w:tcBorders>
+            <w:tcMar>
+              <w:top w:w="0" w:type="dxa"/>
+              <w:left w:w="108" w:type="dxa"/>
+              <w:bottom w:w="0" w:type="dxa"/>
+              <w:right w:w="108" w:type="dxa"/>
+            </w:tcMar>
+            <w:hideMark/>
+          </w:tcPr>
+          <w:p>
+            <w:pPr>
+              <w:jc w:val="both"/>
+              <w:rPr>
+                <w:rFonts w:cstheme="minorHAnsi"/>
+              </w:rPr>
+            </w:pPr>
+            <w:r>
               <w:rPr>
                 <w:rFonts w:cstheme="minorHAnsi"/>
                 <w:color w:val="000000"/>
               </w:rPr>
-            </w:pPr>
-            <w:r>
-              <w:rPr>
-                <w:rFonts w:cstheme="minorHAnsi"/>
-                <w:color w:val="000000"/>
-              </w:rPr>
-              <w:t>-</w:t>
+              <w:t>Archivos de imágenes</w:t>
             </w:r>
           </w:p>
         </w:tc>
@@ -1838,6 +1745,79 @@
                 <w:sz w:val="22"/>
                 <w:szCs w:val="22"/>
               </w:rPr>
+              <w:t>Salidas</w:t>
+            </w:r>
+          </w:p>
+        </w:tc>
+        <w:tc>
+          <w:tcPr>
+            <w:tcW w:w="0" w:type="auto"/>
+            <w:tcBorders>
+              <w:top w:val="single" w:sz="4" w:space="0" w:color="000000"/>
+              <w:left w:val="single" w:sz="4" w:space="0" w:color="000000"/>
+              <w:bottom w:val="single" w:sz="4" w:space="0" w:color="000000"/>
+              <w:right w:val="single" w:sz="4" w:space="0" w:color="000000"/>
+            </w:tcBorders>
+            <w:tcMar>
+              <w:top w:w="0" w:type="dxa"/>
+              <w:left w:w="108" w:type="dxa"/>
+              <w:bottom w:w="0" w:type="dxa"/>
+              <w:right w:w="108" w:type="dxa"/>
+            </w:tcMar>
+            <w:hideMark/>
+          </w:tcPr>
+          <w:p>
+            <w:pPr>
+              <w:jc w:val="both"/>
+              <w:rPr>
+                <w:rFonts w:cstheme="minorHAnsi"/>
+                <w:color w:val="000000"/>
+              </w:rPr>
+            </w:pPr>
+            <w:r>
+              <w:rPr>
+                <w:rFonts w:cstheme="minorHAnsi"/>
+                <w:color w:val="000000"/>
+              </w:rPr>
+              <w:t>-</w:t>
+            </w:r>
+          </w:p>
+        </w:tc>
+      </w:tr>
+      <w:tr>
+        <w:trPr>
+          <w:jc w:val="center"/>
+        </w:trPr>
+        <w:tc>
+          <w:tcPr>
+            <w:tcW w:w="0" w:type="auto"/>
+            <w:tcBorders>
+              <w:top w:val="single" w:sz="4" w:space="0" w:color="000000"/>
+              <w:left w:val="single" w:sz="4" w:space="0" w:color="000000"/>
+              <w:bottom w:val="single" w:sz="4" w:space="0" w:color="000000"/>
+              <w:right w:val="single" w:sz="4" w:space="0" w:color="000000"/>
+            </w:tcBorders>
+            <w:tcMar>
+              <w:top w:w="0" w:type="dxa"/>
+              <w:left w:w="108" w:type="dxa"/>
+              <w:bottom w:w="0" w:type="dxa"/>
+              <w:right w:w="108" w:type="dxa"/>
+            </w:tcMar>
+            <w:hideMark/>
+          </w:tcPr>
+          <w:p>
+            <w:pPr>
+              <w:jc w:val="both"/>
+            </w:pPr>
+            <w:r>
+              <w:rPr>
+                <w:rFonts w:ascii="Calibri" w:hAnsi="Calibri" w:cs="Calibri"/>
+                <w:b/>
+                <w:bCs/>
+                <w:color w:val="FF0000"/>
+                <w:sz w:val="22"/>
+                <w:szCs w:val="22"/>
+              </w:rPr>
               <w:t>Precondición</w:t>
             </w:r>
           </w:p>
@@ -1867,14 +1847,18 @@
                 <w:u w:val="single"/>
               </w:rPr>
             </w:pPr>
-            <w:proofErr w:type="gramStart"/>
             <w:r>
               <w:rPr>
                 <w:rFonts w:cstheme="minorHAnsi"/>
               </w:rPr>
               <w:t>Debe</w:t>
             </w:r>
-            <w:proofErr w:type="gramEnd"/>
+            <w:r>
+              <w:rPr>
+                <w:rFonts w:cstheme="minorHAnsi"/>
+              </w:rPr>
+              <w:t>n</w:t>
+            </w:r>
             <w:r>
               <w:rPr>
                 <w:rFonts w:cstheme="minorHAnsi"/>
@@ -3005,474 +2989,6 @@
         </w:rPr>
       </w:pPr>
     </w:p>
-    <w:tbl>
-      <w:tblPr>
-        <w:tblW w:w="0" w:type="auto"/>
-        <w:jc w:val="center"/>
-        <w:tblCellMar>
-          <w:top w:w="15" w:type="dxa"/>
-          <w:left w:w="15" w:type="dxa"/>
-          <w:bottom w:w="15" w:type="dxa"/>
-          <w:right w:w="15" w:type="dxa"/>
-        </w:tblCellMar>
-        <w:tblLook w:val="04A0" w:firstRow="1" w:lastRow="0" w:firstColumn="1" w:lastColumn="0" w:noHBand="0" w:noVBand="1"/>
-      </w:tblPr>
-      <w:tblGrid>
-        <w:gridCol w:w="1499"/>
-        <w:gridCol w:w="7329"/>
-      </w:tblGrid>
-      <w:tr>
-        <w:trPr>
-          <w:trHeight w:val="224"/>
-          <w:jc w:val="center"/>
-        </w:trPr>
-        <w:tc>
-          <w:tcPr>
-            <w:tcW w:w="0" w:type="auto"/>
-            <w:gridSpan w:val="2"/>
-            <w:tcBorders>
-              <w:top w:val="single" w:sz="4" w:space="0" w:color="000000"/>
-              <w:left w:val="single" w:sz="4" w:space="0" w:color="000000"/>
-              <w:bottom w:val="single" w:sz="4" w:space="0" w:color="000000"/>
-              <w:right w:val="single" w:sz="4" w:space="0" w:color="000000"/>
-            </w:tcBorders>
-            <w:tcMar>
-              <w:top w:w="0" w:type="dxa"/>
-              <w:left w:w="108" w:type="dxa"/>
-              <w:bottom w:w="0" w:type="dxa"/>
-              <w:right w:w="108" w:type="dxa"/>
-            </w:tcMar>
-            <w:hideMark/>
-          </w:tcPr>
-          <w:p>
-            <w:pPr>
-              <w:jc w:val="center"/>
-            </w:pPr>
-            <w:r>
-              <w:rPr>
-                <w:rFonts w:ascii="Calibri" w:hAnsi="Calibri" w:cs="Calibri"/>
-                <w:b/>
-                <w:bCs/>
-                <w:color w:val="FF0000"/>
-                <w:sz w:val="22"/>
-                <w:szCs w:val="22"/>
-              </w:rPr>
-              <w:lastRenderedPageBreak/>
-              <w:t>RF</w:t>
-            </w:r>
-            <w:r>
-              <w:rPr>
-                <w:rFonts w:ascii="Calibri" w:hAnsi="Calibri" w:cs="Calibri"/>
-                <w:b/>
-                <w:bCs/>
-                <w:color w:val="FF0000"/>
-                <w:sz w:val="22"/>
-                <w:szCs w:val="22"/>
-              </w:rPr>
-              <w:t>6</w:t>
-            </w:r>
-            <w:r>
-              <w:rPr>
-                <w:rFonts w:ascii="Calibri" w:hAnsi="Calibri" w:cs="Calibri"/>
-                <w:b/>
-                <w:bCs/>
-                <w:color w:val="FF0000"/>
-                <w:sz w:val="22"/>
-                <w:szCs w:val="22"/>
-              </w:rPr>
-              <w:t xml:space="preserve"> – Finalizar </w:t>
-            </w:r>
-          </w:p>
-        </w:tc>
-      </w:tr>
-      <w:tr>
-        <w:trPr>
-          <w:jc w:val="center"/>
-        </w:trPr>
-        <w:tc>
-          <w:tcPr>
-            <w:tcW w:w="0" w:type="auto"/>
-            <w:tcBorders>
-              <w:top w:val="single" w:sz="4" w:space="0" w:color="000000"/>
-              <w:left w:val="single" w:sz="4" w:space="0" w:color="000000"/>
-              <w:bottom w:val="single" w:sz="4" w:space="0" w:color="000000"/>
-              <w:right w:val="single" w:sz="4" w:space="0" w:color="000000"/>
-            </w:tcBorders>
-            <w:tcMar>
-              <w:top w:w="0" w:type="dxa"/>
-              <w:left w:w="108" w:type="dxa"/>
-              <w:bottom w:w="0" w:type="dxa"/>
-              <w:right w:w="108" w:type="dxa"/>
-            </w:tcMar>
-            <w:hideMark/>
-          </w:tcPr>
-          <w:p>
-            <w:pPr>
-              <w:jc w:val="both"/>
-            </w:pPr>
-            <w:r>
-              <w:rPr>
-                <w:rFonts w:ascii="Calibri" w:hAnsi="Calibri" w:cs="Calibri"/>
-                <w:b/>
-                <w:bCs/>
-                <w:color w:val="FF0000"/>
-                <w:sz w:val="22"/>
-                <w:szCs w:val="22"/>
-              </w:rPr>
-              <w:t>Descripción</w:t>
-            </w:r>
-          </w:p>
-        </w:tc>
-        <w:tc>
-          <w:tcPr>
-            <w:tcW w:w="0" w:type="auto"/>
-            <w:tcBorders>
-              <w:top w:val="single" w:sz="4" w:space="0" w:color="000000"/>
-              <w:left w:val="single" w:sz="4" w:space="0" w:color="000000"/>
-              <w:bottom w:val="single" w:sz="4" w:space="0" w:color="000000"/>
-              <w:right w:val="single" w:sz="4" w:space="0" w:color="000000"/>
-            </w:tcBorders>
-            <w:tcMar>
-              <w:top w:w="0" w:type="dxa"/>
-              <w:left w:w="108" w:type="dxa"/>
-              <w:bottom w:w="0" w:type="dxa"/>
-              <w:right w:w="108" w:type="dxa"/>
-            </w:tcMar>
-            <w:hideMark/>
-          </w:tcPr>
-          <w:p>
-            <w:r>
-              <w:t>El programa debe poder interactuar con los objetos en el orden establecido</w:t>
-            </w:r>
-          </w:p>
-        </w:tc>
-      </w:tr>
-      <w:tr>
-        <w:trPr>
-          <w:jc w:val="center"/>
-        </w:trPr>
-        <w:tc>
-          <w:tcPr>
-            <w:tcW w:w="0" w:type="auto"/>
-            <w:tcBorders>
-              <w:top w:val="single" w:sz="4" w:space="0" w:color="000000"/>
-              <w:left w:val="single" w:sz="4" w:space="0" w:color="000000"/>
-              <w:bottom w:val="single" w:sz="4" w:space="0" w:color="000000"/>
-              <w:right w:val="single" w:sz="4" w:space="0" w:color="000000"/>
-            </w:tcBorders>
-            <w:tcMar>
-              <w:top w:w="0" w:type="dxa"/>
-              <w:left w:w="108" w:type="dxa"/>
-              <w:bottom w:w="0" w:type="dxa"/>
-              <w:right w:w="108" w:type="dxa"/>
-            </w:tcMar>
-            <w:hideMark/>
-          </w:tcPr>
-          <w:p>
-            <w:pPr>
-              <w:jc w:val="both"/>
-            </w:pPr>
-            <w:r>
-              <w:rPr>
-                <w:rFonts w:ascii="Calibri" w:hAnsi="Calibri" w:cs="Calibri"/>
-                <w:b/>
-                <w:bCs/>
-                <w:color w:val="FF0000"/>
-                <w:sz w:val="22"/>
-                <w:szCs w:val="22"/>
-              </w:rPr>
-              <w:t>Entradas</w:t>
-            </w:r>
-          </w:p>
-        </w:tc>
-        <w:tc>
-          <w:tcPr>
-            <w:tcW w:w="0" w:type="auto"/>
-            <w:tcBorders>
-              <w:top w:val="single" w:sz="4" w:space="0" w:color="000000"/>
-              <w:left w:val="single" w:sz="4" w:space="0" w:color="000000"/>
-              <w:bottom w:val="single" w:sz="4" w:space="0" w:color="000000"/>
-              <w:right w:val="single" w:sz="4" w:space="0" w:color="000000"/>
-            </w:tcBorders>
-            <w:tcMar>
-              <w:top w:w="0" w:type="dxa"/>
-              <w:left w:w="108" w:type="dxa"/>
-              <w:bottom w:w="0" w:type="dxa"/>
-              <w:right w:w="108" w:type="dxa"/>
-            </w:tcMar>
-            <w:hideMark/>
-          </w:tcPr>
-          <w:p>
-            <w:pPr>
-              <w:jc w:val="both"/>
-              <w:rPr>
-                <w:rFonts w:cstheme="minorHAnsi"/>
-              </w:rPr>
-            </w:pPr>
-            <w:r>
-              <w:rPr>
-                <w:rFonts w:cstheme="minorHAnsi"/>
-                <w:color w:val="000000"/>
-              </w:rPr>
-              <w:t>confirmación de interacción</w:t>
-            </w:r>
-            <w:r>
-              <w:rPr>
-                <w:rFonts w:cstheme="minorHAnsi"/>
-                <w:color w:val="000000"/>
-              </w:rPr>
-              <w:t xml:space="preserve"> </w:t>
-            </w:r>
-            <w:r>
-              <w:rPr>
-                <w:rFonts w:cstheme="minorHAnsi"/>
-                <w:color w:val="000000"/>
-              </w:rPr>
-              <w:t>(valor de verdad)</w:t>
-            </w:r>
-          </w:p>
-        </w:tc>
-      </w:tr>
-      <w:tr>
-        <w:trPr>
-          <w:jc w:val="center"/>
-        </w:trPr>
-        <w:tc>
-          <w:tcPr>
-            <w:tcW w:w="0" w:type="auto"/>
-            <w:tcBorders>
-              <w:top w:val="single" w:sz="4" w:space="0" w:color="000000"/>
-              <w:left w:val="single" w:sz="4" w:space="0" w:color="000000"/>
-              <w:bottom w:val="single" w:sz="4" w:space="0" w:color="000000"/>
-              <w:right w:val="single" w:sz="4" w:space="0" w:color="000000"/>
-            </w:tcBorders>
-            <w:tcMar>
-              <w:top w:w="0" w:type="dxa"/>
-              <w:left w:w="108" w:type="dxa"/>
-              <w:bottom w:w="0" w:type="dxa"/>
-              <w:right w:w="108" w:type="dxa"/>
-            </w:tcMar>
-            <w:hideMark/>
-          </w:tcPr>
-          <w:p>
-            <w:pPr>
-              <w:jc w:val="both"/>
-            </w:pPr>
-            <w:r>
-              <w:rPr>
-                <w:rFonts w:ascii="Calibri" w:hAnsi="Calibri" w:cs="Calibri"/>
-                <w:b/>
-                <w:bCs/>
-                <w:color w:val="FF0000"/>
-                <w:sz w:val="22"/>
-                <w:szCs w:val="22"/>
-              </w:rPr>
-              <w:t>Salidas</w:t>
-            </w:r>
-          </w:p>
-        </w:tc>
-        <w:tc>
-          <w:tcPr>
-            <w:tcW w:w="0" w:type="auto"/>
-            <w:tcBorders>
-              <w:top w:val="single" w:sz="4" w:space="0" w:color="000000"/>
-              <w:left w:val="single" w:sz="4" w:space="0" w:color="000000"/>
-              <w:bottom w:val="single" w:sz="4" w:space="0" w:color="000000"/>
-              <w:right w:val="single" w:sz="4" w:space="0" w:color="000000"/>
-            </w:tcBorders>
-            <w:tcMar>
-              <w:top w:w="0" w:type="dxa"/>
-              <w:left w:w="108" w:type="dxa"/>
-              <w:bottom w:w="0" w:type="dxa"/>
-              <w:right w:w="108" w:type="dxa"/>
-            </w:tcMar>
-            <w:hideMark/>
-          </w:tcPr>
-          <w:p>
-            <w:pPr>
-              <w:jc w:val="both"/>
-              <w:rPr>
-                <w:rFonts w:cstheme="minorHAnsi"/>
-                <w:color w:val="000000"/>
-              </w:rPr>
-            </w:pPr>
-            <w:r>
-              <w:rPr>
-                <w:rFonts w:cstheme="minorHAnsi"/>
-                <w:color w:val="000000"/>
-              </w:rPr>
-              <w:t xml:space="preserve">Nuevo archivo de TXT, </w:t>
-            </w:r>
-            <w:r>
-              <w:rPr>
-                <w:rFonts w:cstheme="minorHAnsi"/>
-                <w:color w:val="000000"/>
-              </w:rPr>
-              <w:t>confirmación de final (valor de verdad)</w:t>
-            </w:r>
-          </w:p>
-        </w:tc>
-      </w:tr>
-      <w:tr>
-        <w:trPr>
-          <w:jc w:val="center"/>
-        </w:trPr>
-        <w:tc>
-          <w:tcPr>
-            <w:tcW w:w="0" w:type="auto"/>
-            <w:tcBorders>
-              <w:top w:val="single" w:sz="4" w:space="0" w:color="000000"/>
-              <w:left w:val="single" w:sz="4" w:space="0" w:color="000000"/>
-              <w:bottom w:val="single" w:sz="4" w:space="0" w:color="000000"/>
-              <w:right w:val="single" w:sz="4" w:space="0" w:color="000000"/>
-            </w:tcBorders>
-            <w:tcMar>
-              <w:top w:w="0" w:type="dxa"/>
-              <w:left w:w="108" w:type="dxa"/>
-              <w:bottom w:w="0" w:type="dxa"/>
-              <w:right w:w="108" w:type="dxa"/>
-            </w:tcMar>
-            <w:hideMark/>
-          </w:tcPr>
-          <w:p>
-            <w:pPr>
-              <w:jc w:val="both"/>
-            </w:pPr>
-            <w:r>
-              <w:rPr>
-                <w:rFonts w:ascii="Calibri" w:hAnsi="Calibri" w:cs="Calibri"/>
-                <w:b/>
-                <w:bCs/>
-                <w:color w:val="FF0000"/>
-                <w:sz w:val="22"/>
-                <w:szCs w:val="22"/>
-              </w:rPr>
-              <w:t>Precondición</w:t>
-            </w:r>
-          </w:p>
-        </w:tc>
-        <w:tc>
-          <w:tcPr>
-            <w:tcW w:w="0" w:type="auto"/>
-            <w:tcBorders>
-              <w:top w:val="single" w:sz="4" w:space="0" w:color="000000"/>
-              <w:left w:val="single" w:sz="4" w:space="0" w:color="000000"/>
-              <w:bottom w:val="single" w:sz="4" w:space="0" w:color="000000"/>
-              <w:right w:val="single" w:sz="4" w:space="0" w:color="000000"/>
-            </w:tcBorders>
-            <w:tcMar>
-              <w:top w:w="0" w:type="dxa"/>
-              <w:left w:w="108" w:type="dxa"/>
-              <w:bottom w:w="0" w:type="dxa"/>
-              <w:right w:w="108" w:type="dxa"/>
-            </w:tcMar>
-            <w:hideMark/>
-          </w:tcPr>
-          <w:p>
-            <w:pPr>
-              <w:jc w:val="both"/>
-              <w:rPr>
-                <w:rFonts w:cstheme="minorHAnsi"/>
-              </w:rPr>
-            </w:pPr>
-            <w:r>
-              <w:rPr>
-                <w:rFonts w:cstheme="minorHAnsi"/>
-              </w:rPr>
-              <w:t>Todas las confirmaciones de interacción deben estar en verdadero</w:t>
-            </w:r>
-          </w:p>
-        </w:tc>
-      </w:tr>
-      <w:tr>
-        <w:trPr>
-          <w:trHeight w:val="66"/>
-          <w:jc w:val="center"/>
-        </w:trPr>
-        <w:tc>
-          <w:tcPr>
-            <w:tcW w:w="0" w:type="auto"/>
-            <w:tcBorders>
-              <w:top w:val="single" w:sz="4" w:space="0" w:color="000000"/>
-              <w:left w:val="single" w:sz="4" w:space="0" w:color="000000"/>
-              <w:bottom w:val="single" w:sz="4" w:space="0" w:color="000000"/>
-              <w:right w:val="single" w:sz="4" w:space="0" w:color="000000"/>
-            </w:tcBorders>
-            <w:tcMar>
-              <w:top w:w="0" w:type="dxa"/>
-              <w:left w:w="108" w:type="dxa"/>
-              <w:bottom w:w="0" w:type="dxa"/>
-              <w:right w:w="108" w:type="dxa"/>
-            </w:tcMar>
-            <w:hideMark/>
-          </w:tcPr>
-          <w:p>
-            <w:pPr>
-              <w:jc w:val="both"/>
-            </w:pPr>
-            <w:proofErr w:type="spellStart"/>
-            <w:r>
-              <w:rPr>
-                <w:rFonts w:ascii="Calibri" w:hAnsi="Calibri" w:cs="Calibri"/>
-                <w:b/>
-                <w:bCs/>
-                <w:color w:val="FF0000"/>
-                <w:sz w:val="22"/>
-                <w:szCs w:val="22"/>
-              </w:rPr>
-              <w:t>Postcondición</w:t>
-            </w:r>
-            <w:proofErr w:type="spellEnd"/>
-          </w:p>
-        </w:tc>
-        <w:tc>
-          <w:tcPr>
-            <w:tcW w:w="0" w:type="auto"/>
-            <w:tcBorders>
-              <w:top w:val="single" w:sz="4" w:space="0" w:color="000000"/>
-              <w:left w:val="single" w:sz="4" w:space="0" w:color="000000"/>
-              <w:bottom w:val="single" w:sz="4" w:space="0" w:color="000000"/>
-              <w:right w:val="single" w:sz="4" w:space="0" w:color="000000"/>
-            </w:tcBorders>
-            <w:tcMar>
-              <w:top w:w="0" w:type="dxa"/>
-              <w:left w:w="108" w:type="dxa"/>
-              <w:bottom w:w="0" w:type="dxa"/>
-              <w:right w:w="108" w:type="dxa"/>
-            </w:tcMar>
-            <w:hideMark/>
-          </w:tcPr>
-          <w:p>
-            <w:pPr>
-              <w:jc w:val="both"/>
-              <w:rPr>
-                <w:rFonts w:cstheme="minorHAnsi"/>
-              </w:rPr>
-            </w:pPr>
-            <w:r>
-              <w:rPr>
-                <w:rFonts w:cstheme="minorHAnsi"/>
-              </w:rPr>
-              <w:t xml:space="preserve">El programa debe </w:t>
-            </w:r>
-            <w:r>
-              <w:rPr>
-                <w:rFonts w:cstheme="minorHAnsi"/>
-              </w:rPr>
-              <w:t xml:space="preserve">cambiar la pantalla a la pantalla final y debe cambiar las palabras </w:t>
-            </w:r>
-            <w:r>
-              <w:rPr>
-                <w:rFonts w:cstheme="minorHAnsi"/>
-              </w:rPr>
-              <w:t>clave y con este cambio crear un nuevo TXT.</w:t>
-            </w:r>
-          </w:p>
-        </w:tc>
-      </w:tr>
-    </w:tbl>
-    <w:p/>
-    <w:p/>
     <w:p>
       <w:pPr>
         <w:rPr>
@@ -3533,6 +3049,482 @@
                 <w:sz w:val="22"/>
                 <w:szCs w:val="22"/>
               </w:rPr>
+              <w:lastRenderedPageBreak/>
+              <w:t>RF</w:t>
+            </w:r>
+            <w:r>
+              <w:rPr>
+                <w:rFonts w:ascii="Calibri" w:hAnsi="Calibri" w:cs="Calibri"/>
+                <w:b/>
+                <w:bCs/>
+                <w:color w:val="FF0000"/>
+                <w:sz w:val="22"/>
+                <w:szCs w:val="22"/>
+              </w:rPr>
+              <w:t>6</w:t>
+            </w:r>
+            <w:r>
+              <w:rPr>
+                <w:rFonts w:ascii="Calibri" w:hAnsi="Calibri" w:cs="Calibri"/>
+                <w:b/>
+                <w:bCs/>
+                <w:color w:val="FF0000"/>
+                <w:sz w:val="22"/>
+                <w:szCs w:val="22"/>
+              </w:rPr>
+              <w:t xml:space="preserve"> – Finalizar </w:t>
+            </w:r>
+          </w:p>
+        </w:tc>
+      </w:tr>
+      <w:tr>
+        <w:trPr>
+          <w:jc w:val="center"/>
+        </w:trPr>
+        <w:tc>
+          <w:tcPr>
+            <w:tcW w:w="0" w:type="auto"/>
+            <w:tcBorders>
+              <w:top w:val="single" w:sz="4" w:space="0" w:color="000000"/>
+              <w:left w:val="single" w:sz="4" w:space="0" w:color="000000"/>
+              <w:bottom w:val="single" w:sz="4" w:space="0" w:color="000000"/>
+              <w:right w:val="single" w:sz="4" w:space="0" w:color="000000"/>
+            </w:tcBorders>
+            <w:tcMar>
+              <w:top w:w="0" w:type="dxa"/>
+              <w:left w:w="108" w:type="dxa"/>
+              <w:bottom w:w="0" w:type="dxa"/>
+              <w:right w:w="108" w:type="dxa"/>
+            </w:tcMar>
+            <w:hideMark/>
+          </w:tcPr>
+          <w:p>
+            <w:pPr>
+              <w:jc w:val="both"/>
+            </w:pPr>
+            <w:r>
+              <w:rPr>
+                <w:rFonts w:ascii="Calibri" w:hAnsi="Calibri" w:cs="Calibri"/>
+                <w:b/>
+                <w:bCs/>
+                <w:color w:val="FF0000"/>
+                <w:sz w:val="22"/>
+                <w:szCs w:val="22"/>
+              </w:rPr>
+              <w:t>Descripción</w:t>
+            </w:r>
+          </w:p>
+        </w:tc>
+        <w:tc>
+          <w:tcPr>
+            <w:tcW w:w="0" w:type="auto"/>
+            <w:tcBorders>
+              <w:top w:val="single" w:sz="4" w:space="0" w:color="000000"/>
+              <w:left w:val="single" w:sz="4" w:space="0" w:color="000000"/>
+              <w:bottom w:val="single" w:sz="4" w:space="0" w:color="000000"/>
+              <w:right w:val="single" w:sz="4" w:space="0" w:color="000000"/>
+            </w:tcBorders>
+            <w:tcMar>
+              <w:top w:w="0" w:type="dxa"/>
+              <w:left w:w="108" w:type="dxa"/>
+              <w:bottom w:w="0" w:type="dxa"/>
+              <w:right w:w="108" w:type="dxa"/>
+            </w:tcMar>
+            <w:hideMark/>
+          </w:tcPr>
+          <w:p>
+            <w:r>
+              <w:t>El programa debe poder interactuar con los objetos en el orden establecido</w:t>
+            </w:r>
+          </w:p>
+        </w:tc>
+      </w:tr>
+      <w:tr>
+        <w:trPr>
+          <w:jc w:val="center"/>
+        </w:trPr>
+        <w:tc>
+          <w:tcPr>
+            <w:tcW w:w="0" w:type="auto"/>
+            <w:tcBorders>
+              <w:top w:val="single" w:sz="4" w:space="0" w:color="000000"/>
+              <w:left w:val="single" w:sz="4" w:space="0" w:color="000000"/>
+              <w:bottom w:val="single" w:sz="4" w:space="0" w:color="000000"/>
+              <w:right w:val="single" w:sz="4" w:space="0" w:color="000000"/>
+            </w:tcBorders>
+            <w:tcMar>
+              <w:top w:w="0" w:type="dxa"/>
+              <w:left w:w="108" w:type="dxa"/>
+              <w:bottom w:w="0" w:type="dxa"/>
+              <w:right w:w="108" w:type="dxa"/>
+            </w:tcMar>
+            <w:hideMark/>
+          </w:tcPr>
+          <w:p>
+            <w:pPr>
+              <w:jc w:val="both"/>
+            </w:pPr>
+            <w:r>
+              <w:rPr>
+                <w:rFonts w:ascii="Calibri" w:hAnsi="Calibri" w:cs="Calibri"/>
+                <w:b/>
+                <w:bCs/>
+                <w:color w:val="FF0000"/>
+                <w:sz w:val="22"/>
+                <w:szCs w:val="22"/>
+              </w:rPr>
+              <w:t>Entradas</w:t>
+            </w:r>
+          </w:p>
+        </w:tc>
+        <w:tc>
+          <w:tcPr>
+            <w:tcW w:w="0" w:type="auto"/>
+            <w:tcBorders>
+              <w:top w:val="single" w:sz="4" w:space="0" w:color="000000"/>
+              <w:left w:val="single" w:sz="4" w:space="0" w:color="000000"/>
+              <w:bottom w:val="single" w:sz="4" w:space="0" w:color="000000"/>
+              <w:right w:val="single" w:sz="4" w:space="0" w:color="000000"/>
+            </w:tcBorders>
+            <w:tcMar>
+              <w:top w:w="0" w:type="dxa"/>
+              <w:left w:w="108" w:type="dxa"/>
+              <w:bottom w:w="0" w:type="dxa"/>
+              <w:right w:w="108" w:type="dxa"/>
+            </w:tcMar>
+            <w:hideMark/>
+          </w:tcPr>
+          <w:p>
+            <w:pPr>
+              <w:jc w:val="both"/>
+              <w:rPr>
+                <w:rFonts w:cstheme="minorHAnsi"/>
+              </w:rPr>
+            </w:pPr>
+            <w:r>
+              <w:rPr>
+                <w:rFonts w:cstheme="minorHAnsi"/>
+                <w:color w:val="000000"/>
+              </w:rPr>
+              <w:t>confirmación de interacción</w:t>
+            </w:r>
+            <w:r>
+              <w:rPr>
+                <w:rFonts w:cstheme="minorHAnsi"/>
+                <w:color w:val="000000"/>
+              </w:rPr>
+              <w:t xml:space="preserve"> </w:t>
+            </w:r>
+            <w:r>
+              <w:rPr>
+                <w:rFonts w:cstheme="minorHAnsi"/>
+                <w:color w:val="000000"/>
+              </w:rPr>
+              <w:t>(valor de verdad)</w:t>
+            </w:r>
+          </w:p>
+        </w:tc>
+      </w:tr>
+      <w:tr>
+        <w:trPr>
+          <w:jc w:val="center"/>
+        </w:trPr>
+        <w:tc>
+          <w:tcPr>
+            <w:tcW w:w="0" w:type="auto"/>
+            <w:tcBorders>
+              <w:top w:val="single" w:sz="4" w:space="0" w:color="000000"/>
+              <w:left w:val="single" w:sz="4" w:space="0" w:color="000000"/>
+              <w:bottom w:val="single" w:sz="4" w:space="0" w:color="000000"/>
+              <w:right w:val="single" w:sz="4" w:space="0" w:color="000000"/>
+            </w:tcBorders>
+            <w:tcMar>
+              <w:top w:w="0" w:type="dxa"/>
+              <w:left w:w="108" w:type="dxa"/>
+              <w:bottom w:w="0" w:type="dxa"/>
+              <w:right w:w="108" w:type="dxa"/>
+            </w:tcMar>
+            <w:hideMark/>
+          </w:tcPr>
+          <w:p>
+            <w:pPr>
+              <w:jc w:val="both"/>
+            </w:pPr>
+            <w:r>
+              <w:rPr>
+                <w:rFonts w:ascii="Calibri" w:hAnsi="Calibri" w:cs="Calibri"/>
+                <w:b/>
+                <w:bCs/>
+                <w:color w:val="FF0000"/>
+                <w:sz w:val="22"/>
+                <w:szCs w:val="22"/>
+              </w:rPr>
+              <w:t>Salidas</w:t>
+            </w:r>
+          </w:p>
+        </w:tc>
+        <w:tc>
+          <w:tcPr>
+            <w:tcW w:w="0" w:type="auto"/>
+            <w:tcBorders>
+              <w:top w:val="single" w:sz="4" w:space="0" w:color="000000"/>
+              <w:left w:val="single" w:sz="4" w:space="0" w:color="000000"/>
+              <w:bottom w:val="single" w:sz="4" w:space="0" w:color="000000"/>
+              <w:right w:val="single" w:sz="4" w:space="0" w:color="000000"/>
+            </w:tcBorders>
+            <w:tcMar>
+              <w:top w:w="0" w:type="dxa"/>
+              <w:left w:w="108" w:type="dxa"/>
+              <w:bottom w:w="0" w:type="dxa"/>
+              <w:right w:w="108" w:type="dxa"/>
+            </w:tcMar>
+            <w:hideMark/>
+          </w:tcPr>
+          <w:p>
+            <w:pPr>
+              <w:jc w:val="both"/>
+              <w:rPr>
+                <w:rFonts w:cstheme="minorHAnsi"/>
+                <w:color w:val="000000"/>
+              </w:rPr>
+            </w:pPr>
+            <w:r>
+              <w:rPr>
+                <w:rFonts w:cstheme="minorHAnsi"/>
+                <w:color w:val="000000"/>
+              </w:rPr>
+              <w:t xml:space="preserve">Nuevo archivo de TXT, </w:t>
+            </w:r>
+            <w:r>
+              <w:rPr>
+                <w:rFonts w:cstheme="minorHAnsi"/>
+                <w:color w:val="000000"/>
+              </w:rPr>
+              <w:t>confirmación de final (valor de verdad)</w:t>
+            </w:r>
+          </w:p>
+        </w:tc>
+      </w:tr>
+      <w:tr>
+        <w:trPr>
+          <w:jc w:val="center"/>
+        </w:trPr>
+        <w:tc>
+          <w:tcPr>
+            <w:tcW w:w="0" w:type="auto"/>
+            <w:tcBorders>
+              <w:top w:val="single" w:sz="4" w:space="0" w:color="000000"/>
+              <w:left w:val="single" w:sz="4" w:space="0" w:color="000000"/>
+              <w:bottom w:val="single" w:sz="4" w:space="0" w:color="000000"/>
+              <w:right w:val="single" w:sz="4" w:space="0" w:color="000000"/>
+            </w:tcBorders>
+            <w:tcMar>
+              <w:top w:w="0" w:type="dxa"/>
+              <w:left w:w="108" w:type="dxa"/>
+              <w:bottom w:w="0" w:type="dxa"/>
+              <w:right w:w="108" w:type="dxa"/>
+            </w:tcMar>
+            <w:hideMark/>
+          </w:tcPr>
+          <w:p>
+            <w:pPr>
+              <w:jc w:val="both"/>
+            </w:pPr>
+            <w:r>
+              <w:rPr>
+                <w:rFonts w:ascii="Calibri" w:hAnsi="Calibri" w:cs="Calibri"/>
+                <w:b/>
+                <w:bCs/>
+                <w:color w:val="FF0000"/>
+                <w:sz w:val="22"/>
+                <w:szCs w:val="22"/>
+              </w:rPr>
+              <w:t>Precondición</w:t>
+            </w:r>
+          </w:p>
+        </w:tc>
+        <w:tc>
+          <w:tcPr>
+            <w:tcW w:w="0" w:type="auto"/>
+            <w:tcBorders>
+              <w:top w:val="single" w:sz="4" w:space="0" w:color="000000"/>
+              <w:left w:val="single" w:sz="4" w:space="0" w:color="000000"/>
+              <w:bottom w:val="single" w:sz="4" w:space="0" w:color="000000"/>
+              <w:right w:val="single" w:sz="4" w:space="0" w:color="000000"/>
+            </w:tcBorders>
+            <w:tcMar>
+              <w:top w:w="0" w:type="dxa"/>
+              <w:left w:w="108" w:type="dxa"/>
+              <w:bottom w:w="0" w:type="dxa"/>
+              <w:right w:w="108" w:type="dxa"/>
+            </w:tcMar>
+            <w:hideMark/>
+          </w:tcPr>
+          <w:p>
+            <w:pPr>
+              <w:jc w:val="both"/>
+              <w:rPr>
+                <w:rFonts w:cstheme="minorHAnsi"/>
+              </w:rPr>
+            </w:pPr>
+            <w:r>
+              <w:rPr>
+                <w:rFonts w:cstheme="minorHAnsi"/>
+              </w:rPr>
+              <w:t>Todas las confirmaciones de interacción deben estar en verdadero</w:t>
+            </w:r>
+          </w:p>
+        </w:tc>
+      </w:tr>
+      <w:tr>
+        <w:trPr>
+          <w:trHeight w:val="66"/>
+          <w:jc w:val="center"/>
+        </w:trPr>
+        <w:tc>
+          <w:tcPr>
+            <w:tcW w:w="0" w:type="auto"/>
+            <w:tcBorders>
+              <w:top w:val="single" w:sz="4" w:space="0" w:color="000000"/>
+              <w:left w:val="single" w:sz="4" w:space="0" w:color="000000"/>
+              <w:bottom w:val="single" w:sz="4" w:space="0" w:color="000000"/>
+              <w:right w:val="single" w:sz="4" w:space="0" w:color="000000"/>
+            </w:tcBorders>
+            <w:tcMar>
+              <w:top w:w="0" w:type="dxa"/>
+              <w:left w:w="108" w:type="dxa"/>
+              <w:bottom w:w="0" w:type="dxa"/>
+              <w:right w:w="108" w:type="dxa"/>
+            </w:tcMar>
+            <w:hideMark/>
+          </w:tcPr>
+          <w:p>
+            <w:pPr>
+              <w:jc w:val="both"/>
+            </w:pPr>
+            <w:proofErr w:type="spellStart"/>
+            <w:r>
+              <w:rPr>
+                <w:rFonts w:ascii="Calibri" w:hAnsi="Calibri" w:cs="Calibri"/>
+                <w:b/>
+                <w:bCs/>
+                <w:color w:val="FF0000"/>
+                <w:sz w:val="22"/>
+                <w:szCs w:val="22"/>
+              </w:rPr>
+              <w:t>Postcondición</w:t>
+            </w:r>
+            <w:proofErr w:type="spellEnd"/>
+          </w:p>
+        </w:tc>
+        <w:tc>
+          <w:tcPr>
+            <w:tcW w:w="0" w:type="auto"/>
+            <w:tcBorders>
+              <w:top w:val="single" w:sz="4" w:space="0" w:color="000000"/>
+              <w:left w:val="single" w:sz="4" w:space="0" w:color="000000"/>
+              <w:bottom w:val="single" w:sz="4" w:space="0" w:color="000000"/>
+              <w:right w:val="single" w:sz="4" w:space="0" w:color="000000"/>
+            </w:tcBorders>
+            <w:tcMar>
+              <w:top w:w="0" w:type="dxa"/>
+              <w:left w:w="108" w:type="dxa"/>
+              <w:bottom w:w="0" w:type="dxa"/>
+              <w:right w:w="108" w:type="dxa"/>
+            </w:tcMar>
+            <w:hideMark/>
+          </w:tcPr>
+          <w:p>
+            <w:pPr>
+              <w:jc w:val="both"/>
+              <w:rPr>
+                <w:rFonts w:cstheme="minorHAnsi"/>
+              </w:rPr>
+            </w:pPr>
+            <w:r>
+              <w:rPr>
+                <w:rFonts w:cstheme="minorHAnsi"/>
+              </w:rPr>
+              <w:t xml:space="preserve">El programa debe </w:t>
+            </w:r>
+            <w:r>
+              <w:rPr>
+                <w:rFonts w:cstheme="minorHAnsi"/>
+              </w:rPr>
+              <w:t xml:space="preserve">cambiar la pantalla a la pantalla final y debe cambiar las palabras </w:t>
+            </w:r>
+            <w:r>
+              <w:rPr>
+                <w:rFonts w:cstheme="minorHAnsi"/>
+              </w:rPr>
+              <w:t>clave y con este cambio crear un nuevo TXT.</w:t>
+            </w:r>
+          </w:p>
+        </w:tc>
+      </w:tr>
+    </w:tbl>
+    <w:p/>
+    <w:p/>
+    <w:p>
+      <w:pPr>
+        <w:rPr>
+          <w:b/>
+          <w:bCs/>
+        </w:rPr>
+      </w:pPr>
+    </w:p>
+    <w:tbl>
+      <w:tblPr>
+        <w:tblW w:w="0" w:type="auto"/>
+        <w:jc w:val="center"/>
+        <w:tblCellMar>
+          <w:top w:w="15" w:type="dxa"/>
+          <w:left w:w="15" w:type="dxa"/>
+          <w:bottom w:w="15" w:type="dxa"/>
+          <w:right w:w="15" w:type="dxa"/>
+        </w:tblCellMar>
+        <w:tblLook w:val="04A0" w:firstRow="1" w:lastRow="0" w:firstColumn="1" w:lastColumn="0" w:noHBand="0" w:noVBand="1"/>
+      </w:tblPr>
+      <w:tblGrid>
+        <w:gridCol w:w="1499"/>
+        <w:gridCol w:w="7329"/>
+      </w:tblGrid>
+      <w:tr>
+        <w:trPr>
+          <w:trHeight w:val="224"/>
+          <w:jc w:val="center"/>
+        </w:trPr>
+        <w:tc>
+          <w:tcPr>
+            <w:tcW w:w="0" w:type="auto"/>
+            <w:gridSpan w:val="2"/>
+            <w:tcBorders>
+              <w:top w:val="single" w:sz="4" w:space="0" w:color="000000"/>
+              <w:left w:val="single" w:sz="4" w:space="0" w:color="000000"/>
+              <w:bottom w:val="single" w:sz="4" w:space="0" w:color="000000"/>
+              <w:right w:val="single" w:sz="4" w:space="0" w:color="000000"/>
+            </w:tcBorders>
+            <w:tcMar>
+              <w:top w:w="0" w:type="dxa"/>
+              <w:left w:w="108" w:type="dxa"/>
+              <w:bottom w:w="0" w:type="dxa"/>
+              <w:right w:w="108" w:type="dxa"/>
+            </w:tcMar>
+            <w:hideMark/>
+          </w:tcPr>
+          <w:p>
+            <w:pPr>
+              <w:jc w:val="center"/>
+            </w:pPr>
+            <w:r>
+              <w:rPr>
+                <w:rFonts w:ascii="Calibri" w:hAnsi="Calibri" w:cs="Calibri"/>
+                <w:b/>
+                <w:bCs/>
+                <w:color w:val="FF0000"/>
+                <w:sz w:val="22"/>
+                <w:szCs w:val="22"/>
+              </w:rPr>
               <w:t>RF</w:t>
             </w:r>
             <w:r>
@@ -3927,6 +3919,8 @@
     </w:p>
     <w:p/>
     <w:p>
+      <w:bookmarkStart w:id="0" w:name="_GoBack"/>
+      <w:bookmarkEnd w:id="0"/>
       <w:r>
         <w:t>El sistema debe usar el efecto parallax.</w:t>
       </w:r>

</xml_diff>